<commit_message>
Added GPGridExtent to documentation
Added GPGridExtent option to documentation.
</commit_message>
<xml_diff>
--- a/Doc/Users/CACTUS-CK_Manual_V1_1.docx
+++ b/Doc/Users/CACTUS-CK_Manual_V1_1.docx
@@ -3190,14 +3190,27 @@
       <w:r>
         <w:t xml:space="preserve">Figure </w:t>
       </w:r>
-      <w:fldSimple w:instr=" SEQ Figure \* ARABIC ">
-        <w:r>
-          <w:rPr>
-            <w:noProof/>
-          </w:rPr>
-          <w:t>1</w:t>
-        </w:r>
-      </w:fldSimple>
+      <w:r>
+        <w:fldChar w:fldCharType="begin"/>
+      </w:r>
+      <w:r>
+        <w:instrText xml:space="preserve"> SEQ Figure \* ARABIC </w:instrText>
+      </w:r>
+      <w:r>
+        <w:fldChar w:fldCharType="separate"/>
+      </w:r>
+      <w:r>
+        <w:rPr>
+          <w:noProof/>
+        </w:rPr>
+        <w:t>1</w:t>
+      </w:r>
+      <w:r>
+        <w:rPr>
+          <w:noProof/>
+        </w:rPr>
+        <w:fldChar w:fldCharType="end"/>
+      </w:r>
       <w:bookmarkEnd w:id="3"/>
       <w:r>
         <w:t>.</w:t>
@@ -16862,24 +16875,26 @@
             </w:tcBorders>
             <w:shd w:val="clear" w:color="auto" w:fill="auto"/>
             <w:noWrap/>
-            <w:hideMark/>
-          </w:tcPr>
-          <w:p>
-            <w:pPr>
-              <w:rPr>
-                <w:b/>
-                <w:bCs/>
-                <w:color w:val="000000"/>
-              </w:rPr>
-            </w:pPr>
-            <w:r>
-              <w:rPr>
-                <w:b/>
-                <w:bCs/>
-                <w:color w:val="000000"/>
-              </w:rPr>
-              <w:t>Calculation inputs</w:t>
-            </w:r>
+          </w:tcPr>
+          <w:p>
+            <w:pPr>
+              <w:jc w:val="center"/>
+              <w:rPr>
+                <w:i/>
+                <w:iCs/>
+                <w:color w:val="000000"/>
+              </w:rPr>
+            </w:pPr>
+            <w:proofErr w:type="spellStart"/>
+            <w:r>
+              <w:rPr>
+                <w:i/>
+                <w:iCs/>
+                <w:color w:val="000000"/>
+              </w:rPr>
+              <w:t>GPGridExtent</w:t>
+            </w:r>
+            <w:proofErr w:type="spellEnd"/>
           </w:p>
         </w:tc>
         <w:tc>
@@ -16893,19 +16908,26 @@
             </w:tcBorders>
             <w:shd w:val="clear" w:color="auto" w:fill="auto"/>
             <w:vAlign w:val="bottom"/>
-            <w:hideMark/>
-          </w:tcPr>
-          <w:p>
-            <w:pPr>
-              <w:rPr>
-                <w:color w:val="000000"/>
-              </w:rPr>
-            </w:pPr>
-            <w:r>
-              <w:rPr>
-                <w:color w:val="000000"/>
-              </w:rPr>
-              <w:t> </w:t>
+          </w:tcPr>
+          <w:p>
+            <w:pPr>
+              <w:rPr>
+                <w:color w:val="000000"/>
+              </w:rPr>
+            </w:pPr>
+            <w:r>
+              <w:rPr>
+                <w:color w:val="000000"/>
+              </w:rPr>
+              <w:t>Distance the ground plane will extend from the turbine location. Measured in rotor radii. (default 10.0)</w:t>
+            </w:r>
+            <w:bookmarkStart w:id="21" w:name="_GoBack"/>
+            <w:bookmarkEnd w:id="21"/>
+            <w:r>
+              <w:rPr>
+                <w:color w:val="000000"/>
+              </w:rPr>
+              <w:t xml:space="preserve"> </w:t>
             </w:r>
           </w:p>
         </w:tc>
@@ -16930,22 +16952,19 @@
           </w:tcPr>
           <w:p>
             <w:pPr>
-              <w:jc w:val="center"/>
               <w:rPr>
                 <w:b/>
-                <w:i/>
-                <w:iCs/>
+                <w:bCs/>
                 <w:color w:val="000000"/>
               </w:rPr>
             </w:pPr>
             <w:r>
               <w:rPr>
                 <w:b/>
-                <w:i/>
-                <w:iCs/>
-                <w:color w:val="000000"/>
-              </w:rPr>
-              <w:t>nr</w:t>
+                <w:bCs/>
+                <w:color w:val="000000"/>
+              </w:rPr>
+              <w:t>Calculation inputs</w:t>
             </w:r>
           </w:p>
         </w:tc>
@@ -16972,7 +16991,7 @@
               <w:rPr>
                 <w:color w:val="000000"/>
               </w:rPr>
-              <w:t>Number of revolutions to perform (default 10)</w:t>
+              <w:t> </w:t>
             </w:r>
           </w:p>
         </w:tc>
@@ -17005,7 +17024,6 @@
                 <w:color w:val="000000"/>
               </w:rPr>
             </w:pPr>
-            <w:proofErr w:type="spellStart"/>
             <w:r>
               <w:rPr>
                 <w:b/>
@@ -17013,9 +17031,8 @@
                 <w:iCs/>
                 <w:color w:val="000000"/>
               </w:rPr>
-              <w:t>nti</w:t>
-            </w:r>
-            <w:proofErr w:type="spellEnd"/>
+              <w:t>nr</w:t>
+            </w:r>
           </w:p>
         </w:tc>
         <w:tc>
@@ -17041,26 +17058,14 @@
               <w:rPr>
                 <w:color w:val="000000"/>
               </w:rPr>
-              <w:t xml:space="preserve">Number of time steps per revolution (default </w:t>
-            </w:r>
-            <w:r>
-              <w:rPr>
-                <w:color w:val="000000"/>
-              </w:rPr>
-              <w:t>20</w:t>
-            </w:r>
-            <w:r>
-              <w:rPr>
-                <w:color w:val="000000"/>
-              </w:rPr>
-              <w:t>)</w:t>
+              <w:t>Number of revolutions to perform (default 10)</w:t>
             </w:r>
           </w:p>
         </w:tc>
       </w:tr>
       <w:tr>
         <w:trPr>
-          <w:trHeight w:val="836"/>
+          <w:trHeight w:val="315"/>
           <w:jc w:val="center"/>
         </w:trPr>
         <w:tc>
@@ -17094,7 +17099,7 @@
                 <w:iCs/>
                 <w:color w:val="000000"/>
               </w:rPr>
-              <w:t>convrg</w:t>
+              <w:t>nti</w:t>
             </w:r>
             <w:proofErr w:type="spellEnd"/>
           </w:p>
@@ -17122,40 +17127,26 @@
               <w:rPr>
                 <w:color w:val="000000"/>
               </w:rPr>
-              <w:t>Convergence level for the revolution average power coefficient. Iteration will finish before</w:t>
-            </w:r>
-            <w:r>
-              <w:rPr>
-                <w:i/>
-                <w:iCs/>
-                <w:color w:val="000000"/>
-              </w:rPr>
-              <w:t xml:space="preserve"> nr</w:t>
-            </w:r>
-            <w:r>
-              <w:rPr>
-                <w:color w:val="000000"/>
-              </w:rPr>
-              <w:t xml:space="preserve"> revs if this level is hit.</w:t>
-            </w:r>
-            <w:r>
-              <w:rPr>
-                <w:color w:val="000000"/>
-              </w:rPr>
-              <w:t xml:space="preserve"> Input -1 to skip convergence check (default)</w:t>
-            </w:r>
-            <w:r>
-              <w:rPr>
-                <w:color w:val="000000"/>
-              </w:rPr>
-              <w:t>.</w:t>
+              <w:t xml:space="preserve">Number of time steps per revolution (default </w:t>
+            </w:r>
+            <w:r>
+              <w:rPr>
+                <w:color w:val="000000"/>
+              </w:rPr>
+              <w:t>20</w:t>
+            </w:r>
+            <w:r>
+              <w:rPr>
+                <w:color w:val="000000"/>
+              </w:rPr>
+              <w:t>)</w:t>
             </w:r>
           </w:p>
         </w:tc>
       </w:tr>
       <w:tr>
         <w:trPr>
-          <w:trHeight w:val="1079"/>
+          <w:trHeight w:val="836"/>
           <w:jc w:val="center"/>
         </w:trPr>
         <w:tc>
@@ -17189,7 +17180,7 @@
                 <w:iCs/>
                 <w:color w:val="000000"/>
               </w:rPr>
-              <w:t>iut</w:t>
+              <w:t>convrg</w:t>
             </w:r>
             <w:proofErr w:type="spellEnd"/>
           </w:p>
@@ -17217,14 +17208,40 @@
               <w:rPr>
                 <w:color w:val="000000"/>
               </w:rPr>
-              <w:t>Number of iterations between wake convection velocity updates. If set to zero, the interval will be calculated automatically. If negative, wake convection velocities will be left at the values calculated at the time the wake element is created (no wake convection velocity updates).</w:t>
+              <w:t>Convergence level for the revolution average power coefficient. Iteration will finish before</w:t>
+            </w:r>
+            <w:r>
+              <w:rPr>
+                <w:i/>
+                <w:iCs/>
+                <w:color w:val="000000"/>
+              </w:rPr>
+              <w:t xml:space="preserve"> nr</w:t>
+            </w:r>
+            <w:r>
+              <w:rPr>
+                <w:color w:val="000000"/>
+              </w:rPr>
+              <w:t xml:space="preserve"> revs if this level is hit.</w:t>
+            </w:r>
+            <w:r>
+              <w:rPr>
+                <w:color w:val="000000"/>
+              </w:rPr>
+              <w:t xml:space="preserve"> Input -1 to skip convergence check (default)</w:t>
+            </w:r>
+            <w:r>
+              <w:rPr>
+                <w:color w:val="000000"/>
+              </w:rPr>
+              <w:t>.</w:t>
             </w:r>
           </w:p>
         </w:tc>
       </w:tr>
       <w:tr>
         <w:trPr>
-          <w:trHeight w:val="566"/>
+          <w:trHeight w:val="1079"/>
           <w:jc w:val="center"/>
         </w:trPr>
         <w:tc>
@@ -17258,7 +17275,7 @@
                 <w:iCs/>
                 <w:color w:val="000000"/>
               </w:rPr>
-              <w:t>iWall</w:t>
+              <w:t>iut</w:t>
             </w:r>
             <w:proofErr w:type="spellEnd"/>
           </w:p>
@@ -17286,14 +17303,14 @@
               <w:rPr>
                 <w:color w:val="000000"/>
               </w:rPr>
-              <w:t>Number of iterations between wall model updates (if wall calculation is active).</w:t>
+              <w:t>Number of iterations between wake convection velocity updates. If set to zero, the interval will be calculated automatically. If negative, wake convection velocities will be left at the values calculated at the time the wake element is created (no wake convection velocity updates).</w:t>
             </w:r>
           </w:p>
         </w:tc>
       </w:tr>
       <w:tr>
         <w:trPr>
-          <w:trHeight w:val="287"/>
+          <w:trHeight w:val="566"/>
           <w:jc w:val="center"/>
         </w:trPr>
         <w:tc>
@@ -17307,11 +17324,13 @@
             </w:tcBorders>
             <w:shd w:val="clear" w:color="auto" w:fill="auto"/>
             <w:noWrap/>
+            <w:hideMark/>
           </w:tcPr>
           <w:p>
             <w:pPr>
               <w:jc w:val="center"/>
               <w:rPr>
+                <w:b/>
                 <w:i/>
                 <w:iCs/>
                 <w:color w:val="000000"/>
@@ -17320,11 +17339,12 @@
             <w:proofErr w:type="spellStart"/>
             <w:r>
               <w:rPr>
-                <w:i/>
-                <w:iCs/>
-                <w:color w:val="000000"/>
-              </w:rPr>
-              <w:t>TSFilFlag</w:t>
+                <w:b/>
+                <w:i/>
+                <w:iCs/>
+                <w:color w:val="000000"/>
+              </w:rPr>
+              <w:t>iWall</w:t>
             </w:r>
             <w:proofErr w:type="spellEnd"/>
           </w:p>
@@ -17340,87 +17360,19 @@
             </w:tcBorders>
             <w:shd w:val="clear" w:color="auto" w:fill="auto"/>
             <w:vAlign w:val="bottom"/>
-          </w:tcPr>
-          <w:p>
-            <w:pPr>
-              <w:rPr>
-                <w:color w:val="000000"/>
-              </w:rPr>
-            </w:pPr>
-            <w:r>
-              <w:rPr>
-                <w:color w:val="000000"/>
-              </w:rPr>
-              <w:t xml:space="preserve">Flag to enable </w:t>
-            </w:r>
-            <w:proofErr w:type="spellStart"/>
-            <w:r>
-              <w:rPr>
-                <w:color w:val="000000"/>
-              </w:rPr>
-              <w:t>timestep</w:t>
-            </w:r>
-            <w:proofErr w:type="spellEnd"/>
-            <w:r>
-              <w:rPr>
-                <w:color w:val="000000"/>
-              </w:rPr>
-              <w:t xml:space="preserve"> filtering. Set to 1 to enable filtering of the blade bound </w:t>
-            </w:r>
-            <w:proofErr w:type="spellStart"/>
-            <w:r>
-              <w:rPr>
-                <w:color w:val="000000"/>
-              </w:rPr>
-              <w:t>vorticity</w:t>
-            </w:r>
-            <w:proofErr w:type="spellEnd"/>
-            <w:r>
-              <w:rPr>
-                <w:color w:val="000000"/>
-              </w:rPr>
-              <w:t xml:space="preserve"> </w:t>
-            </w:r>
-            <w:r>
-              <w:rPr>
-                <w:color w:val="000000"/>
-              </w:rPr>
-              <w:t xml:space="preserve">smooth over </w:t>
-            </w:r>
-            <w:proofErr w:type="spellStart"/>
-            <w:r>
-              <w:rPr>
-                <w:i/>
-                <w:color w:val="000000"/>
-              </w:rPr>
-              <w:t>ntsf</w:t>
-            </w:r>
-            <w:proofErr w:type="spellEnd"/>
-            <w:r>
-              <w:rPr>
-                <w:color w:val="000000"/>
-              </w:rPr>
-              <w:t xml:space="preserve"> </w:t>
-            </w:r>
-            <w:proofErr w:type="spellStart"/>
-            <w:r>
-              <w:rPr>
-                <w:color w:val="000000"/>
-              </w:rPr>
-              <w:t>timesteps</w:t>
-            </w:r>
-            <w:proofErr w:type="spellEnd"/>
-            <w:r>
-              <w:rPr>
-                <w:color w:val="000000"/>
-              </w:rPr>
-              <w:t xml:space="preserve"> </w:t>
-            </w:r>
-            <w:r>
-              <w:rPr>
-                <w:color w:val="000000"/>
-              </w:rPr>
-              <w:t xml:space="preserve">(often needed for stability when blade chord to radius ratio is high). Set to 0 for no filtering (default). </w:t>
+            <w:hideMark/>
+          </w:tcPr>
+          <w:p>
+            <w:pPr>
+              <w:rPr>
+                <w:color w:val="000000"/>
+              </w:rPr>
+            </w:pPr>
+            <w:r>
+              <w:rPr>
+                <w:color w:val="000000"/>
+              </w:rPr>
+              <w:t>Number of iterations between wall model updates (if wall calculation is active).</w:t>
             </w:r>
           </w:p>
         </w:tc>
@@ -17458,7 +17410,7 @@
                 <w:iCs/>
                 <w:color w:val="000000"/>
               </w:rPr>
-              <w:t>ntsf</w:t>
+              <w:t>TSFilFlag</w:t>
             </w:r>
             <w:proofErr w:type="spellEnd"/>
           </w:p>
@@ -17485,13 +17437,62 @@
               <w:rPr>
                 <w:color w:val="000000"/>
               </w:rPr>
-              <w:t xml:space="preserve">Number of </w:t>
+              <w:t xml:space="preserve">Flag to enable </w:t>
             </w:r>
             <w:proofErr w:type="spellStart"/>
             <w:r>
               <w:rPr>
                 <w:color w:val="000000"/>
               </w:rPr>
+              <w:t>timestep</w:t>
+            </w:r>
+            <w:proofErr w:type="spellEnd"/>
+            <w:r>
+              <w:rPr>
+                <w:color w:val="000000"/>
+              </w:rPr>
+              <w:t xml:space="preserve"> filtering. Set to 1 to enable filtering of the blade bound </w:t>
+            </w:r>
+            <w:proofErr w:type="spellStart"/>
+            <w:r>
+              <w:rPr>
+                <w:color w:val="000000"/>
+              </w:rPr>
+              <w:t>vorticity</w:t>
+            </w:r>
+            <w:proofErr w:type="spellEnd"/>
+            <w:r>
+              <w:rPr>
+                <w:color w:val="000000"/>
+              </w:rPr>
+              <w:t xml:space="preserve"> </w:t>
+            </w:r>
+            <w:r>
+              <w:rPr>
+                <w:color w:val="000000"/>
+              </w:rPr>
+              <w:t xml:space="preserve">smooth over </w:t>
+            </w:r>
+            <w:proofErr w:type="spellStart"/>
+            <w:r>
+              <w:rPr>
+                <w:i/>
+                <w:color w:val="000000"/>
+              </w:rPr>
+              <w:t>ntsf</w:t>
+            </w:r>
+            <w:proofErr w:type="spellEnd"/>
+            <w:r>
+              <w:rPr>
+                <w:color w:val="000000"/>
+              </w:rPr>
+              <w:t xml:space="preserve"> </w:t>
+            </w:r>
+            <w:proofErr w:type="spellStart"/>
+            <w:r>
+              <w:rPr>
+                <w:color w:val="000000"/>
+              </w:rPr>
               <w:t>timesteps</w:t>
             </w:r>
             <w:proofErr w:type="spellEnd"/>
@@ -17499,43 +17500,20 @@
               <w:rPr>
                 <w:color w:val="000000"/>
               </w:rPr>
-              <w:t xml:space="preserve"> over which the blade bound </w:t>
-            </w:r>
-            <w:proofErr w:type="spellStart"/>
-            <w:r>
-              <w:rPr>
-                <w:color w:val="000000"/>
-              </w:rPr>
-              <w:t>vorticity</w:t>
-            </w:r>
-            <w:proofErr w:type="spellEnd"/>
-            <w:r>
-              <w:rPr>
-                <w:color w:val="000000"/>
-              </w:rPr>
-              <w:t xml:space="preserve"> is filtered smooth when </w:t>
-            </w:r>
-            <w:proofErr w:type="spellStart"/>
-            <w:r>
-              <w:rPr>
-                <w:i/>
-                <w:color w:val="000000"/>
-              </w:rPr>
-              <w:t>TSFilFlag</w:t>
-            </w:r>
-            <w:proofErr w:type="spellEnd"/>
-            <w:r>
-              <w:rPr>
-                <w:color w:val="000000"/>
-              </w:rPr>
-              <w:t xml:space="preserve"> = 1 (default 3).</w:t>
+              <w:t xml:space="preserve"> </w:t>
+            </w:r>
+            <w:r>
+              <w:rPr>
+                <w:color w:val="000000"/>
+              </w:rPr>
+              <w:t xml:space="preserve">(often needed for stability when blade chord to radius ratio is high). Set to 0 for no filtering (default). </w:t>
             </w:r>
           </w:p>
         </w:tc>
       </w:tr>
       <w:tr>
         <w:trPr>
-          <w:trHeight w:val="630"/>
+          <w:trHeight w:val="287"/>
           <w:jc w:val="center"/>
         </w:trPr>
         <w:tc>
@@ -17549,7 +17527,6 @@
             </w:tcBorders>
             <w:shd w:val="clear" w:color="auto" w:fill="auto"/>
             <w:noWrap/>
-            <w:hideMark/>
           </w:tcPr>
           <w:p>
             <w:pPr>
@@ -17567,7 +17544,7 @@
                 <w:iCs/>
                 <w:color w:val="000000"/>
               </w:rPr>
-              <w:t>ivtxcor</w:t>
+              <w:t>ntsf</w:t>
             </w:r>
             <w:proofErr w:type="spellEnd"/>
           </w:p>
@@ -17583,32 +17560,68 @@
             </w:tcBorders>
             <w:shd w:val="clear" w:color="auto" w:fill="auto"/>
             <w:vAlign w:val="bottom"/>
-            <w:hideMark/>
-          </w:tcPr>
-          <w:p>
-            <w:pPr>
-              <w:rPr>
-                <w:color w:val="000000"/>
-              </w:rPr>
-            </w:pPr>
-            <w:r>
-              <w:rPr>
-                <w:color w:val="000000"/>
-              </w:rPr>
-              <w:t xml:space="preserve">Flag to specify the finite vortex core model to use. Input 1 for constant velocity </w:t>
-            </w:r>
-            <w:r>
-              <w:rPr>
-                <w:color w:val="000000"/>
-              </w:rPr>
-              <w:t xml:space="preserve">in the core (default). Input 2 to use linear radial velocity distribution in core. Input 0 to turn off core model. </w:t>
+          </w:tcPr>
+          <w:p>
+            <w:pPr>
+              <w:rPr>
+                <w:color w:val="000000"/>
+              </w:rPr>
+            </w:pPr>
+            <w:r>
+              <w:rPr>
+                <w:color w:val="000000"/>
+              </w:rPr>
+              <w:t xml:space="preserve">Number of </w:t>
+            </w:r>
+            <w:proofErr w:type="spellStart"/>
+            <w:r>
+              <w:rPr>
+                <w:color w:val="000000"/>
+              </w:rPr>
+              <w:t>timesteps</w:t>
+            </w:r>
+            <w:proofErr w:type="spellEnd"/>
+            <w:r>
+              <w:rPr>
+                <w:color w:val="000000"/>
+              </w:rPr>
+              <w:t xml:space="preserve"> over which the blade bound </w:t>
+            </w:r>
+            <w:proofErr w:type="spellStart"/>
+            <w:r>
+              <w:rPr>
+                <w:color w:val="000000"/>
+              </w:rPr>
+              <w:t>vorticity</w:t>
+            </w:r>
+            <w:proofErr w:type="spellEnd"/>
+            <w:r>
+              <w:rPr>
+                <w:color w:val="000000"/>
+              </w:rPr>
+              <w:t xml:space="preserve"> is filtered smooth when </w:t>
+            </w:r>
+            <w:proofErr w:type="spellStart"/>
+            <w:r>
+              <w:rPr>
+                <w:i/>
+                <w:color w:val="000000"/>
+              </w:rPr>
+              <w:t>TSFilFlag</w:t>
+            </w:r>
+            <w:proofErr w:type="spellEnd"/>
+            <w:r>
+              <w:rPr>
+                <w:color w:val="000000"/>
+              </w:rPr>
+              <w:t xml:space="preserve"> = 1 (default 3).</w:t>
             </w:r>
           </w:p>
         </w:tc>
       </w:tr>
       <w:tr>
         <w:trPr>
-          <w:trHeight w:val="315"/>
+          <w:trHeight w:val="630"/>
           <w:jc w:val="center"/>
         </w:trPr>
         <w:tc>
@@ -17640,7 +17653,7 @@
                 <w:iCs/>
                 <w:color w:val="000000"/>
               </w:rPr>
-              <w:t>vcrfb</w:t>
+              <w:t>ivtxcor</w:t>
             </w:r>
             <w:proofErr w:type="spellEnd"/>
           </w:p>
@@ -17668,64 +17681,13 @@
               <w:rPr>
                 <w:color w:val="000000"/>
               </w:rPr>
-              <w:t xml:space="preserve">Factor on </w:t>
-            </w:r>
-            <w:r>
-              <w:rPr>
-                <w:color w:val="000000"/>
-              </w:rPr>
-              <w:t>nominal</w:t>
-            </w:r>
-            <w:r>
-              <w:rPr>
-                <w:color w:val="000000"/>
-              </w:rPr>
-              <w:t xml:space="preserve"> bound vortex core radius</w:t>
-            </w:r>
-            <w:r>
-              <w:rPr>
-                <w:color w:val="000000"/>
-              </w:rPr>
-              <w:t xml:space="preserve"> </w:t>
-            </w:r>
-            <w:r>
-              <w:rPr>
-                <w:color w:val="000000"/>
-              </w:rPr>
-              <w:t xml:space="preserve">used if </w:t>
-            </w:r>
-            <w:proofErr w:type="spellStart"/>
-            <w:r>
-              <w:rPr>
-                <w:i/>
-                <w:color w:val="000000"/>
-              </w:rPr>
-              <w:t>ivtxcor</w:t>
-            </w:r>
-            <w:proofErr w:type="spellEnd"/>
-            <w:r>
-              <w:rPr>
-                <w:color w:val="000000"/>
-              </w:rPr>
-              <w:t xml:space="preserve"> = 1 </w:t>
-            </w:r>
-            <w:r>
-              <w:rPr>
-                <w:color w:val="000000"/>
-              </w:rPr>
-              <w:t>(default 1)</w:t>
-            </w:r>
-            <w:r>
-              <w:rPr>
-                <w:color w:val="000000"/>
-              </w:rPr>
-              <w:t>.</w:t>
-            </w:r>
-            <w:r>
-              <w:rPr>
-                <w:color w:val="000000"/>
-              </w:rPr>
-              <w:t xml:space="preserve"> Nominal bound vortex core radius is specified by the maximum blade chord value input in the turbine geometry specification.</w:t>
+              <w:t xml:space="preserve">Flag to specify the finite vortex core model to use. Input 1 for constant velocity </w:t>
+            </w:r>
+            <w:r>
+              <w:rPr>
+                <w:color w:val="000000"/>
+              </w:rPr>
+              <w:t xml:space="preserve">in the core (default). Input 2 to use linear radial velocity distribution in core. Input 0 to turn off core model. </w:t>
             </w:r>
           </w:p>
         </w:tc>
@@ -17764,7 +17726,7 @@
                 <w:iCs/>
                 <w:color w:val="000000"/>
               </w:rPr>
-              <w:t>vcrft</w:t>
+              <w:t>vcrfb</w:t>
             </w:r>
             <w:proofErr w:type="spellEnd"/>
           </w:p>
@@ -17804,13 +17766,19 @@
               <w:rPr>
                 <w:color w:val="000000"/>
               </w:rPr>
-              <w:t xml:space="preserve"> trailing wake vortex core radius</w:t>
-            </w:r>
-            <w:r>
-              <w:rPr>
-                <w:color w:val="000000"/>
-              </w:rPr>
-              <w:t xml:space="preserve"> used if </w:t>
+              <w:t xml:space="preserve"> bound vortex core radius</w:t>
+            </w:r>
+            <w:r>
+              <w:rPr>
+                <w:color w:val="000000"/>
+              </w:rPr>
+              <w:t xml:space="preserve"> </w:t>
+            </w:r>
+            <w:r>
+              <w:rPr>
+                <w:color w:val="000000"/>
+              </w:rPr>
+              <w:t xml:space="preserve">used if </w:t>
             </w:r>
             <w:proofErr w:type="spellStart"/>
             <w:r>
@@ -17843,13 +17811,7 @@
               <w:rPr>
                 <w:color w:val="000000"/>
               </w:rPr>
-              <w:t xml:space="preserve"> Nominal trailing wake vortex core radius is specified by the </w:t>
-            </w:r>
-            <w:r>
-              <w:rPr>
-                <w:color w:val="000000"/>
-              </w:rPr>
-              <w:t>maximum blade element span value input in the turbine geometry specification.</w:t>
+              <w:t xml:space="preserve"> Nominal bound vortex core radius is specified by the maximum blade chord value input in the turbine geometry specification.</w:t>
             </w:r>
           </w:p>
         </w:tc>
@@ -17888,7 +17850,7 @@
                 <w:iCs/>
                 <w:color w:val="000000"/>
               </w:rPr>
-              <w:t>vcrfs</w:t>
+              <w:t>vcrft</w:t>
             </w:r>
             <w:proofErr w:type="spellEnd"/>
           </w:p>
@@ -17928,41 +17890,27 @@
               <w:rPr>
                 <w:color w:val="000000"/>
               </w:rPr>
-              <w:t xml:space="preserve"> </w:t>
+              <w:t xml:space="preserve"> trailing wake vortex core radius</w:t>
+            </w:r>
+            <w:r>
+              <w:rPr>
+                <w:color w:val="000000"/>
+              </w:rPr>
+              <w:t xml:space="preserve"> used if </w:t>
             </w:r>
             <w:proofErr w:type="spellStart"/>
             <w:r>
               <w:rPr>
-                <w:color w:val="000000"/>
-              </w:rPr>
-              <w:t>spanwise</w:t>
+                <w:i/>
+                <w:color w:val="000000"/>
+              </w:rPr>
+              <w:t>ivtxcor</w:t>
             </w:r>
             <w:proofErr w:type="spellEnd"/>
             <w:r>
               <w:rPr>
                 <w:color w:val="000000"/>
               </w:rPr>
-              <w:t xml:space="preserve"> wake vortex core radius</w:t>
-            </w:r>
-            <w:r>
-              <w:rPr>
-                <w:color w:val="000000"/>
-              </w:rPr>
-              <w:t xml:space="preserve"> used if </w:t>
-            </w:r>
-            <w:proofErr w:type="spellStart"/>
-            <w:r>
-              <w:rPr>
-                <w:i/>
-                <w:color w:val="000000"/>
-              </w:rPr>
-              <w:t>ivtxcor</w:t>
-            </w:r>
-            <w:proofErr w:type="spellEnd"/>
-            <w:r>
-              <w:rPr>
-                <w:color w:val="000000"/>
-              </w:rPr>
               <w:t xml:space="preserve"> = 1 </w:t>
             </w:r>
             <w:r>
@@ -17981,56 +17929,20 @@
               <w:rPr>
                 <w:color w:val="000000"/>
               </w:rPr>
-              <w:t xml:space="preserve"> Nominal </w:t>
-            </w:r>
-            <w:proofErr w:type="spellStart"/>
-            <w:r>
-              <w:rPr>
-                <w:color w:val="000000"/>
-              </w:rPr>
-              <w:t>spanwise</w:t>
-            </w:r>
-            <w:proofErr w:type="spellEnd"/>
-            <w:r>
-              <w:rPr>
-                <w:color w:val="000000"/>
-              </w:rPr>
-              <w:t xml:space="preserve"> wake vortex core radius is calculated from a reference distance between </w:t>
-            </w:r>
-            <w:proofErr w:type="spellStart"/>
-            <w:r>
-              <w:rPr>
-                <w:color w:val="000000"/>
-              </w:rPr>
-              <w:t>spanwise</w:t>
-            </w:r>
-            <w:proofErr w:type="spellEnd"/>
-            <w:r>
-              <w:rPr>
-                <w:color w:val="000000"/>
-              </w:rPr>
-              <w:t xml:space="preserve"> </w:t>
-            </w:r>
-            <w:proofErr w:type="gramStart"/>
-            <w:r>
-              <w:rPr>
-                <w:color w:val="000000"/>
-              </w:rPr>
-              <w:t>wake</w:t>
-            </w:r>
-            <w:proofErr w:type="gramEnd"/>
-            <w:r>
-              <w:rPr>
-                <w:color w:val="000000"/>
-              </w:rPr>
-              <w:t xml:space="preserve"> lines given the temporal discretization level used.</w:t>
+              <w:t xml:space="preserve"> Nominal trailing wake vortex core radius is specified by the </w:t>
+            </w:r>
+            <w:r>
+              <w:rPr>
+                <w:color w:val="000000"/>
+              </w:rPr>
+              <w:t>maximum blade element span value input in the turbine geometry specification.</w:t>
             </w:r>
           </w:p>
         </w:tc>
       </w:tr>
       <w:tr>
         <w:trPr>
-          <w:trHeight w:val="630"/>
+          <w:trHeight w:val="315"/>
           <w:jc w:val="center"/>
         </w:trPr>
         <w:tc>
@@ -18062,7 +17974,7 @@
                 <w:iCs/>
                 <w:color w:val="000000"/>
               </w:rPr>
-              <w:t>Incompr</w:t>
+              <w:t>vcrfs</w:t>
             </w:r>
             <w:proofErr w:type="spellEnd"/>
           </w:p>
@@ -18090,14 +18002,121 @@
               <w:rPr>
                 <w:color w:val="000000"/>
               </w:rPr>
-              <w:t>1 to ignore any compressibility effects in models, 0 to include compressibility effects (default).</w:t>
+              <w:t xml:space="preserve">Factor on </w:t>
+            </w:r>
+            <w:r>
+              <w:rPr>
+                <w:color w:val="000000"/>
+              </w:rPr>
+              <w:t>nominal</w:t>
+            </w:r>
+            <w:r>
+              <w:rPr>
+                <w:color w:val="000000"/>
+              </w:rPr>
+              <w:t xml:space="preserve"> </w:t>
+            </w:r>
+            <w:proofErr w:type="spellStart"/>
+            <w:r>
+              <w:rPr>
+                <w:color w:val="000000"/>
+              </w:rPr>
+              <w:t>spanwise</w:t>
+            </w:r>
+            <w:proofErr w:type="spellEnd"/>
+            <w:r>
+              <w:rPr>
+                <w:color w:val="000000"/>
+              </w:rPr>
+              <w:t xml:space="preserve"> wake vortex core radius</w:t>
+            </w:r>
+            <w:r>
+              <w:rPr>
+                <w:color w:val="000000"/>
+              </w:rPr>
+              <w:t xml:space="preserve"> used if </w:t>
+            </w:r>
+            <w:proofErr w:type="spellStart"/>
+            <w:r>
+              <w:rPr>
+                <w:i/>
+                <w:color w:val="000000"/>
+              </w:rPr>
+              <w:t>ivtxcor</w:t>
+            </w:r>
+            <w:proofErr w:type="spellEnd"/>
+            <w:r>
+              <w:rPr>
+                <w:color w:val="000000"/>
+              </w:rPr>
+              <w:t xml:space="preserve"> = 1 </w:t>
+            </w:r>
+            <w:r>
+              <w:rPr>
+                <w:color w:val="000000"/>
+              </w:rPr>
+              <w:t>(default 1)</w:t>
+            </w:r>
+            <w:r>
+              <w:rPr>
+                <w:color w:val="000000"/>
+              </w:rPr>
+              <w:t>.</w:t>
+            </w:r>
+            <w:r>
+              <w:rPr>
+                <w:color w:val="000000"/>
+              </w:rPr>
+              <w:t xml:space="preserve"> Nominal </w:t>
+            </w:r>
+            <w:proofErr w:type="spellStart"/>
+            <w:r>
+              <w:rPr>
+                <w:color w:val="000000"/>
+              </w:rPr>
+              <w:t>spanwise</w:t>
+            </w:r>
+            <w:proofErr w:type="spellEnd"/>
+            <w:r>
+              <w:rPr>
+                <w:color w:val="000000"/>
+              </w:rPr>
+              <w:t xml:space="preserve"> wake vortex core radius is calculated from a reference distance between </w:t>
+            </w:r>
+            <w:proofErr w:type="spellStart"/>
+            <w:r>
+              <w:rPr>
+                <w:color w:val="000000"/>
+              </w:rPr>
+              <w:t>spanwise</w:t>
+            </w:r>
+            <w:proofErr w:type="spellEnd"/>
+            <w:r>
+              <w:rPr>
+                <w:color w:val="000000"/>
+              </w:rPr>
+              <w:t xml:space="preserve"> </w:t>
+            </w:r>
+            <w:proofErr w:type="gramStart"/>
+            <w:r>
+              <w:rPr>
+                <w:color w:val="000000"/>
+              </w:rPr>
+              <w:t>wake</w:t>
+            </w:r>
+            <w:proofErr w:type="gramEnd"/>
+            <w:r>
+              <w:rPr>
+                <w:color w:val="000000"/>
+              </w:rPr>
+              <w:t xml:space="preserve"> lines given the temporal discretization level used.</w:t>
             </w:r>
           </w:p>
         </w:tc>
       </w:tr>
       <w:tr>
         <w:trPr>
-          <w:trHeight w:val="945"/>
+          <w:trHeight w:val="630"/>
           <w:jc w:val="center"/>
         </w:trPr>
         <w:tc>
@@ -18129,7 +18148,7 @@
                 <w:iCs/>
                 <w:color w:val="000000"/>
               </w:rPr>
-              <w:t>ifc</w:t>
+              <w:t>Incompr</w:t>
             </w:r>
             <w:proofErr w:type="spellEnd"/>
           </w:p>
@@ -18157,52 +18176,14 @@
               <w:rPr>
                 <w:color w:val="000000"/>
               </w:rPr>
-              <w:t xml:space="preserve">1 to use final convergence step, 0 to not (default). </w:t>
-            </w:r>
-            <w:r>
-              <w:rPr>
-                <w:color w:val="000000"/>
-              </w:rPr>
-              <w:t>If selected, t</w:t>
-            </w:r>
-            <w:r>
-              <w:rPr>
-                <w:color w:val="000000"/>
-              </w:rPr>
-              <w:t xml:space="preserve">he </w:t>
-            </w:r>
-            <w:r>
-              <w:rPr>
-                <w:color w:val="000000"/>
-              </w:rPr>
-              <w:t xml:space="preserve">temporal </w:t>
-            </w:r>
-            <w:r>
-              <w:rPr>
-                <w:color w:val="000000"/>
-              </w:rPr>
-              <w:t xml:space="preserve">discretization level is refined once/if initial convergence is reached before </w:t>
-            </w:r>
-            <w:r>
-              <w:rPr>
-                <w:i/>
-                <w:iCs/>
-                <w:color w:val="000000"/>
-              </w:rPr>
-              <w:t>nr</w:t>
-            </w:r>
-            <w:r>
-              <w:rPr>
-                <w:color w:val="000000"/>
-              </w:rPr>
-              <w:t xml:space="preserve"> revolutions have been performed.</w:t>
+              <w:t>1 to ignore any compressibility effects in models, 0 to include compressibility effects (default).</w:t>
             </w:r>
           </w:p>
         </w:tc>
       </w:tr>
       <w:tr>
         <w:trPr>
-          <w:trHeight w:val="630"/>
+          <w:trHeight w:val="945"/>
           <w:jc w:val="center"/>
         </w:trPr>
         <w:tc>
@@ -18234,7 +18215,7 @@
                 <w:iCs/>
                 <w:color w:val="000000"/>
               </w:rPr>
-              <w:t>nric</w:t>
+              <w:t>ifc</w:t>
             </w:r>
             <w:proofErr w:type="spellEnd"/>
           </w:p>
@@ -18262,20 +18243,45 @@
               <w:rPr>
                 <w:color w:val="000000"/>
               </w:rPr>
-              <w:t>Revolution number after which to switch to final convergence, if initial convergence level has not yet been achieved</w:t>
-            </w:r>
-            <w:r>
-              <w:rPr>
-                <w:color w:val="000000"/>
-              </w:rPr>
-              <w:t xml:space="preserve">. Input -1 to skip this </w:t>
-            </w:r>
-            <w:r>
-              <w:rPr>
-                <w:color w:val="000000"/>
-              </w:rPr>
-              <w:lastRenderedPageBreak/>
-              <w:t>check (default).</w:t>
+              <w:t xml:space="preserve">1 to use final convergence step, 0 to not (default). </w:t>
+            </w:r>
+            <w:r>
+              <w:rPr>
+                <w:color w:val="000000"/>
+              </w:rPr>
+              <w:t>If selected, t</w:t>
+            </w:r>
+            <w:r>
+              <w:rPr>
+                <w:color w:val="000000"/>
+              </w:rPr>
+              <w:t xml:space="preserve">he </w:t>
+            </w:r>
+            <w:r>
+              <w:rPr>
+                <w:color w:val="000000"/>
+              </w:rPr>
+              <w:t xml:space="preserve">temporal </w:t>
+            </w:r>
+            <w:r>
+              <w:rPr>
+                <w:color w:val="000000"/>
+              </w:rPr>
+              <w:t xml:space="preserve">discretization level is refined once/if initial convergence is reached before </w:t>
+            </w:r>
+            <w:r>
+              <w:rPr>
+                <w:i/>
+                <w:iCs/>
+                <w:color w:val="000000"/>
+              </w:rPr>
+              <w:t>nr</w:t>
+            </w:r>
+            <w:r>
+              <w:rPr>
+                <w:color w:val="000000"/>
+              </w:rPr>
+              <w:t xml:space="preserve"> revolutions have been performed.</w:t>
             </w:r>
           </w:p>
         </w:tc>
@@ -18315,7 +18321,7 @@
                 <w:color w:val="000000"/>
               </w:rPr>
               <w:lastRenderedPageBreak/>
-              <w:t>ntif</w:t>
+              <w:t>nric</w:t>
             </w:r>
             <w:proofErr w:type="spellEnd"/>
           </w:p>
@@ -18343,74 +18349,13 @@
               <w:rPr>
                 <w:color w:val="000000"/>
               </w:rPr>
-              <w:t>Final number of time steps per revolution. This value will replace</w:t>
-            </w:r>
-            <w:r>
-              <w:rPr>
-                <w:i/>
-                <w:iCs/>
-                <w:color w:val="000000"/>
-              </w:rPr>
-              <w:t xml:space="preserve"> </w:t>
-            </w:r>
-            <w:proofErr w:type="spellStart"/>
-            <w:r>
-              <w:rPr>
-                <w:i/>
-                <w:iCs/>
-                <w:color w:val="000000"/>
-              </w:rPr>
-              <w:t>nti</w:t>
-            </w:r>
-            <w:proofErr w:type="spellEnd"/>
-            <w:r>
-              <w:rPr>
-                <w:color w:val="000000"/>
-              </w:rPr>
-              <w:t xml:space="preserve"> during final convergence.</w:t>
-            </w:r>
-            <w:r>
-              <w:rPr>
-                <w:color w:val="000000"/>
-              </w:rPr>
-              <w:t xml:space="preserve"> Input -1 to leave </w:t>
-            </w:r>
-            <w:proofErr w:type="spellStart"/>
-            <w:r>
-              <w:rPr>
-                <w:i/>
-                <w:color w:val="000000"/>
-              </w:rPr>
-              <w:t>ntif</w:t>
-            </w:r>
-            <w:proofErr w:type="spellEnd"/>
-            <w:r>
-              <w:rPr>
-                <w:i/>
-                <w:color w:val="000000"/>
-              </w:rPr>
-              <w:t xml:space="preserve"> </w:t>
-            </w:r>
-            <w:r>
-              <w:rPr>
-                <w:color w:val="000000"/>
-              </w:rPr>
-              <w:t xml:space="preserve">= </w:t>
-            </w:r>
-            <w:proofErr w:type="spellStart"/>
-            <w:r>
-              <w:rPr>
-                <w:i/>
-                <w:color w:val="000000"/>
-              </w:rPr>
-              <w:t>nti</w:t>
-            </w:r>
-            <w:proofErr w:type="spellEnd"/>
-            <w:r>
-              <w:rPr>
-                <w:color w:val="000000"/>
-              </w:rPr>
-              <w:t xml:space="preserve"> (default).</w:t>
+              <w:t>Revolution number after which to switch to final convergence, if initial convergence level has not yet been achieved</w:t>
+            </w:r>
+            <w:r>
+              <w:rPr>
+                <w:color w:val="000000"/>
+              </w:rPr>
+              <w:t>. Input -1 to skip this check (default).</w:t>
             </w:r>
           </w:p>
         </w:tc>
@@ -18449,7 +18394,7 @@
                 <w:iCs/>
                 <w:color w:val="000000"/>
               </w:rPr>
-              <w:t>convrgf</w:t>
+              <w:t>ntif</w:t>
             </w:r>
             <w:proofErr w:type="spellEnd"/>
           </w:p>
@@ -18477,20 +18422,24 @@
               <w:rPr>
                 <w:color w:val="000000"/>
               </w:rPr>
-              <w:t xml:space="preserve">Final convergence level. </w:t>
-            </w:r>
-            <w:r>
-              <w:rPr>
-                <w:color w:val="000000"/>
-              </w:rPr>
-              <w:t xml:space="preserve">This level will replace </w:t>
+              <w:t>Final number of time steps per revolution. This value will replace</w:t>
+            </w:r>
+            <w:r>
+              <w:rPr>
+                <w:i/>
+                <w:iCs/>
+                <w:color w:val="000000"/>
+              </w:rPr>
+              <w:t xml:space="preserve"> </w:t>
             </w:r>
             <w:proofErr w:type="spellStart"/>
             <w:r>
               <w:rPr>
-                <w:color w:val="000000"/>
-              </w:rPr>
-              <w:t>convrg</w:t>
+                <w:i/>
+                <w:iCs/>
+                <w:color w:val="000000"/>
+              </w:rPr>
+              <w:t>nti</w:t>
             </w:r>
             <w:proofErr w:type="spellEnd"/>
             <w:r>
@@ -18503,26 +18452,51 @@
               <w:rPr>
                 <w:color w:val="000000"/>
               </w:rPr>
-              <w:t xml:space="preserve"> Input -1 to skip </w:t>
-            </w:r>
-            <w:r>
-              <w:rPr>
-                <w:color w:val="000000"/>
-              </w:rPr>
-              <w:t xml:space="preserve">final </w:t>
-            </w:r>
-            <w:r>
-              <w:rPr>
-                <w:color w:val="000000"/>
-              </w:rPr>
-              <w:t>convergence check (default).</w:t>
+              <w:t xml:space="preserve"> Input -1 to leave </w:t>
+            </w:r>
+            <w:proofErr w:type="spellStart"/>
+            <w:r>
+              <w:rPr>
+                <w:i/>
+                <w:color w:val="000000"/>
+              </w:rPr>
+              <w:t>ntif</w:t>
+            </w:r>
+            <w:proofErr w:type="spellEnd"/>
+            <w:r>
+              <w:rPr>
+                <w:i/>
+                <w:color w:val="000000"/>
+              </w:rPr>
+              <w:t xml:space="preserve"> </w:t>
+            </w:r>
+            <w:r>
+              <w:rPr>
+                <w:color w:val="000000"/>
+              </w:rPr>
+              <w:t xml:space="preserve">= </w:t>
+            </w:r>
+            <w:proofErr w:type="spellStart"/>
+            <w:r>
+              <w:rPr>
+                <w:i/>
+                <w:color w:val="000000"/>
+              </w:rPr>
+              <w:t>nti</w:t>
+            </w:r>
+            <w:proofErr w:type="spellEnd"/>
+            <w:r>
+              <w:rPr>
+                <w:color w:val="000000"/>
+              </w:rPr>
+              <w:t xml:space="preserve"> (default).</w:t>
             </w:r>
           </w:p>
         </w:tc>
       </w:tr>
       <w:tr>
         <w:trPr>
-          <w:trHeight w:val="945"/>
+          <w:trHeight w:val="630"/>
           <w:jc w:val="center"/>
         </w:trPr>
         <w:tc>
@@ -18554,7 +18528,7 @@
                 <w:iCs/>
                 <w:color w:val="000000"/>
               </w:rPr>
-              <w:t>iutf</w:t>
+              <w:t>convrgf</w:t>
             </w:r>
             <w:proofErr w:type="spellEnd"/>
           </w:p>
@@ -18582,46 +18556,52 @@
               <w:rPr>
                 <w:color w:val="000000"/>
               </w:rPr>
-              <w:t xml:space="preserve">Final number of iterations between wake updates. This value will replace </w:t>
+              <w:t xml:space="preserve">Final convergence level. </w:t>
+            </w:r>
+            <w:r>
+              <w:rPr>
+                <w:color w:val="000000"/>
+              </w:rPr>
+              <w:t xml:space="preserve">This level will replace </w:t>
             </w:r>
             <w:proofErr w:type="spellStart"/>
             <w:r>
               <w:rPr>
-                <w:i/>
-                <w:iCs/>
-                <w:color w:val="000000"/>
-              </w:rPr>
-              <w:t>iut</w:t>
+                <w:color w:val="000000"/>
+              </w:rPr>
+              <w:t>convrg</w:t>
             </w:r>
             <w:proofErr w:type="spellEnd"/>
             <w:r>
               <w:rPr>
                 <w:color w:val="000000"/>
               </w:rPr>
-              <w:t xml:space="preserve"> during final convergence. Default behavior is the same as </w:t>
-            </w:r>
-            <w:proofErr w:type="spellStart"/>
-            <w:r>
-              <w:rPr>
-                <w:i/>
-                <w:iCs/>
-                <w:color w:val="000000"/>
-              </w:rPr>
-              <w:t>iut</w:t>
-            </w:r>
-            <w:proofErr w:type="spellEnd"/>
-            <w:r>
-              <w:rPr>
-                <w:color w:val="000000"/>
-              </w:rPr>
-              <w:t>.</w:t>
+              <w:t xml:space="preserve"> during final convergence.</w:t>
+            </w:r>
+            <w:r>
+              <w:rPr>
+                <w:color w:val="000000"/>
+              </w:rPr>
+              <w:t xml:space="preserve"> Input -1 to skip </w:t>
+            </w:r>
+            <w:r>
+              <w:rPr>
+                <w:color w:val="000000"/>
+              </w:rPr>
+              <w:t xml:space="preserve">final </w:t>
+            </w:r>
+            <w:r>
+              <w:rPr>
+                <w:color w:val="000000"/>
+              </w:rPr>
+              <w:t>convergence check (default).</w:t>
             </w:r>
           </w:p>
         </w:tc>
       </w:tr>
       <w:tr>
         <w:trPr>
-          <w:trHeight w:val="630"/>
+          <w:trHeight w:val="945"/>
           <w:jc w:val="center"/>
         </w:trPr>
         <w:tc>
@@ -18653,7 +18633,7 @@
                 <w:iCs/>
                 <w:color w:val="000000"/>
               </w:rPr>
-              <w:t>ixterm</w:t>
+              <w:t>iutf</w:t>
             </w:r>
             <w:proofErr w:type="spellEnd"/>
           </w:p>
@@ -18681,22 +18661,39 @@
               <w:rPr>
                 <w:color w:val="000000"/>
               </w:rPr>
-              <w:t xml:space="preserve">1 to ignore wake points beyond x/R = </w:t>
+              <w:t xml:space="preserve">Final number of iterations between wake updates. This value will replace </w:t>
             </w:r>
             <w:proofErr w:type="spellStart"/>
             <w:r>
               <w:rPr>
                 <w:i/>
-                <w:color w:val="000000"/>
-              </w:rPr>
-              <w:t>xstop</w:t>
+                <w:iCs/>
+                <w:color w:val="000000"/>
+              </w:rPr>
+              <w:t>iut</w:t>
             </w:r>
             <w:proofErr w:type="spellEnd"/>
             <w:r>
               <w:rPr>
                 <w:color w:val="000000"/>
               </w:rPr>
-              <w:t xml:space="preserve">, 0 to use all wake points (default).  </w:t>
+              <w:t xml:space="preserve"> during final convergence. Default behavior is the same as </w:t>
+            </w:r>
+            <w:proofErr w:type="spellStart"/>
+            <w:r>
+              <w:rPr>
+                <w:i/>
+                <w:iCs/>
+                <w:color w:val="000000"/>
+              </w:rPr>
+              <w:t>iut</w:t>
+            </w:r>
+            <w:proofErr w:type="spellEnd"/>
+            <w:r>
+              <w:rPr>
+                <w:color w:val="000000"/>
+              </w:rPr>
+              <w:t>.</w:t>
             </w:r>
           </w:p>
         </w:tc>
@@ -18735,7 +18732,7 @@
                 <w:iCs/>
                 <w:color w:val="000000"/>
               </w:rPr>
-              <w:t>xstop</w:t>
+              <w:t>ixterm</w:t>
             </w:r>
             <w:proofErr w:type="spellEnd"/>
           </w:p>
@@ -18763,28 +18760,29 @@
               <w:rPr>
                 <w:color w:val="000000"/>
               </w:rPr>
-              <w:t xml:space="preserve">If </w:t>
+              <w:t xml:space="preserve">1 to ignore wake points beyond x/R = </w:t>
             </w:r>
             <w:proofErr w:type="spellStart"/>
             <w:r>
               <w:rPr>
-                <w:color w:val="000000"/>
-              </w:rPr>
-              <w:t>ixterm</w:t>
+                <w:i/>
+                <w:color w:val="000000"/>
+              </w:rPr>
+              <w:t>xstop</w:t>
             </w:r>
             <w:proofErr w:type="spellEnd"/>
             <w:r>
               <w:rPr>
                 <w:color w:val="000000"/>
               </w:rPr>
-              <w:t xml:space="preserve"> = 1, defines x/R beyond which wake points are ignored (default 5)</w:t>
+              <w:t xml:space="preserve">, 0 to use all wake points (default).  </w:t>
             </w:r>
           </w:p>
         </w:tc>
       </w:tr>
       <w:tr>
         <w:trPr>
-          <w:trHeight w:val="315"/>
+          <w:trHeight w:val="630"/>
           <w:jc w:val="center"/>
         </w:trPr>
         <w:tc>
@@ -18802,20 +18800,23 @@
           </w:tcPr>
           <w:p>
             <w:pPr>
-              <w:rPr>
-                <w:b/>
-                <w:bCs/>
-                <w:color w:val="000000"/>
-              </w:rPr>
-            </w:pPr>
-            <w:r>
-              <w:rPr>
-                <w:b/>
-                <w:bCs/>
-                <w:color w:val="000000"/>
-              </w:rPr>
-              <w:t>Dynamic aero effects</w:t>
-            </w:r>
+              <w:jc w:val="center"/>
+              <w:rPr>
+                <w:i/>
+                <w:iCs/>
+                <w:color w:val="000000"/>
+              </w:rPr>
+            </w:pPr>
+            <w:proofErr w:type="spellStart"/>
+            <w:r>
+              <w:rPr>
+                <w:i/>
+                <w:iCs/>
+                <w:color w:val="000000"/>
+              </w:rPr>
+              <w:t>xstop</w:t>
+            </w:r>
+            <w:proofErr w:type="spellEnd"/>
           </w:p>
         </w:tc>
         <w:tc>
@@ -18841,14 +18842,28 @@
               <w:rPr>
                 <w:color w:val="000000"/>
               </w:rPr>
-              <w:t> </w:t>
+              <w:t xml:space="preserve">If </w:t>
+            </w:r>
+            <w:proofErr w:type="spellStart"/>
+            <w:r>
+              <w:rPr>
+                <w:color w:val="000000"/>
+              </w:rPr>
+              <w:t>ixterm</w:t>
+            </w:r>
+            <w:proofErr w:type="spellEnd"/>
+            <w:r>
+              <w:rPr>
+                <w:color w:val="000000"/>
+              </w:rPr>
+              <w:t xml:space="preserve"> = 1, defines x/R beyond which wake points are ignored (default 5)</w:t>
             </w:r>
           </w:p>
         </w:tc>
       </w:tr>
       <w:tr>
         <w:trPr>
-          <w:trHeight w:val="630"/>
+          <w:trHeight w:val="315"/>
           <w:jc w:val="center"/>
         </w:trPr>
         <w:tc>
@@ -18866,25 +18881,20 @@
           </w:tcPr>
           <w:p>
             <w:pPr>
-              <w:jc w:val="center"/>
               <w:rPr>
                 <w:b/>
-                <w:i/>
-                <w:iCs/>
-                <w:color w:val="000000"/>
-              </w:rPr>
-            </w:pPr>
-            <w:proofErr w:type="spellStart"/>
+                <w:bCs/>
+                <w:color w:val="000000"/>
+              </w:rPr>
+            </w:pPr>
             <w:r>
               <w:rPr>
                 <w:b/>
-                <w:i/>
-                <w:iCs/>
-                <w:color w:val="000000"/>
-              </w:rPr>
-              <w:t>DSFlag</w:t>
-            </w:r>
-            <w:proofErr w:type="spellEnd"/>
+                <w:bCs/>
+                <w:color w:val="000000"/>
+              </w:rPr>
+              <w:t>Dynamic aero effects</w:t>
+            </w:r>
           </w:p>
         </w:tc>
         <w:tc>
@@ -18910,35 +18920,7 @@
               <w:rPr>
                 <w:color w:val="000000"/>
               </w:rPr>
-              <w:t>0 for no dynamic stall, 1 for Modified Boeing-</w:t>
-            </w:r>
-            <w:proofErr w:type="spellStart"/>
-            <w:r>
-              <w:rPr>
-                <w:color w:val="000000"/>
-              </w:rPr>
-              <w:t>Vertol</w:t>
-            </w:r>
-            <w:proofErr w:type="spellEnd"/>
-            <w:r>
-              <w:rPr>
-                <w:color w:val="000000"/>
-              </w:rPr>
-              <w:t xml:space="preserve"> model (default), 2 for </w:t>
-            </w:r>
-            <w:proofErr w:type="spellStart"/>
-            <w:r>
-              <w:rPr>
-                <w:color w:val="000000"/>
-              </w:rPr>
-              <w:t>Leishman</w:t>
-            </w:r>
-            <w:proofErr w:type="spellEnd"/>
-            <w:r>
-              <w:rPr>
-                <w:color w:val="000000"/>
-              </w:rPr>
-              <w:t>-Beddoes model.</w:t>
+              <w:t> </w:t>
             </w:r>
           </w:p>
         </w:tc>
@@ -18965,6 +18947,7 @@
             <w:pPr>
               <w:jc w:val="center"/>
               <w:rPr>
+                <w:b/>
                 <w:i/>
                 <w:iCs/>
                 <w:color w:val="000000"/>
@@ -18973,11 +18956,12 @@
             <w:proofErr w:type="spellStart"/>
             <w:r>
               <w:rPr>
-                <w:i/>
-                <w:iCs/>
-                <w:color w:val="000000"/>
-              </w:rPr>
-              <w:t>PRFlag</w:t>
+                <w:b/>
+                <w:i/>
+                <w:iCs/>
+                <w:color w:val="000000"/>
+              </w:rPr>
+              <w:t>DSFlag</w:t>
             </w:r>
             <w:proofErr w:type="spellEnd"/>
           </w:p>
@@ -19005,6 +18989,101 @@
               <w:rPr>
                 <w:color w:val="000000"/>
               </w:rPr>
+              <w:t>0 for no dynamic stall, 1 for Modified Boeing-</w:t>
+            </w:r>
+            <w:proofErr w:type="spellStart"/>
+            <w:r>
+              <w:rPr>
+                <w:color w:val="000000"/>
+              </w:rPr>
+              <w:t>Vertol</w:t>
+            </w:r>
+            <w:proofErr w:type="spellEnd"/>
+            <w:r>
+              <w:rPr>
+                <w:color w:val="000000"/>
+              </w:rPr>
+              <w:t xml:space="preserve"> model (default), 2 for </w:t>
+            </w:r>
+            <w:proofErr w:type="spellStart"/>
+            <w:r>
+              <w:rPr>
+                <w:color w:val="000000"/>
+              </w:rPr>
+              <w:t>Leishman</w:t>
+            </w:r>
+            <w:proofErr w:type="spellEnd"/>
+            <w:r>
+              <w:rPr>
+                <w:color w:val="000000"/>
+              </w:rPr>
+              <w:t>-Beddoes model.</w:t>
+            </w:r>
+          </w:p>
+        </w:tc>
+      </w:tr>
+      <w:tr>
+        <w:trPr>
+          <w:trHeight w:val="630"/>
+          <w:jc w:val="center"/>
+        </w:trPr>
+        <w:tc>
+          <w:tcPr>
+            <w:tcW w:w="1309" w:type="pct"/>
+            <w:tcBorders>
+              <w:top w:val="nil"/>
+              <w:left w:val="single" w:sz="4" w:space="0" w:color="auto"/>
+              <w:bottom w:val="single" w:sz="4" w:space="0" w:color="auto"/>
+              <w:right w:val="single" w:sz="4" w:space="0" w:color="auto"/>
+            </w:tcBorders>
+            <w:shd w:val="clear" w:color="auto" w:fill="auto"/>
+            <w:noWrap/>
+            <w:hideMark/>
+          </w:tcPr>
+          <w:p>
+            <w:pPr>
+              <w:jc w:val="center"/>
+              <w:rPr>
+                <w:i/>
+                <w:iCs/>
+                <w:color w:val="000000"/>
+              </w:rPr>
+            </w:pPr>
+            <w:proofErr w:type="spellStart"/>
+            <w:r>
+              <w:rPr>
+                <w:i/>
+                <w:iCs/>
+                <w:color w:val="000000"/>
+              </w:rPr>
+              <w:t>PRFlag</w:t>
+            </w:r>
+            <w:proofErr w:type="spellEnd"/>
+          </w:p>
+        </w:tc>
+        <w:tc>
+          <w:tcPr>
+            <w:tcW w:w="3691" w:type="pct"/>
+            <w:tcBorders>
+              <w:top w:val="nil"/>
+              <w:left w:val="nil"/>
+              <w:bottom w:val="single" w:sz="4" w:space="0" w:color="auto"/>
+              <w:right w:val="single" w:sz="4" w:space="0" w:color="auto"/>
+            </w:tcBorders>
+            <w:shd w:val="clear" w:color="auto" w:fill="auto"/>
+            <w:vAlign w:val="bottom"/>
+            <w:hideMark/>
+          </w:tcPr>
+          <w:p>
+            <w:pPr>
+              <w:rPr>
+                <w:color w:val="000000"/>
+              </w:rPr>
+            </w:pPr>
+            <w:r>
+              <w:rPr>
+                <w:color w:val="000000"/>
+              </w:rPr>
               <w:t>0 for no element pitch rate aerodynamic effects, 1 to include these effects (default).</w:t>
             </w:r>
           </w:p>
@@ -19016,11 +19095,11 @@
       <w:pPr>
         <w:pStyle w:val="Heading3"/>
       </w:pPr>
-      <w:bookmarkStart w:id="21" w:name="_Toc369524840"/>
+      <w:bookmarkStart w:id="22" w:name="_Toc369524840"/>
       <w:r>
         <w:t>Case Inputs</w:t>
       </w:r>
-      <w:bookmarkEnd w:id="21"/>
+      <w:bookmarkEnd w:id="22"/>
       <w:r>
         <w:t xml:space="preserve"> </w:t>
       </w:r>
@@ -19437,7 +19516,6 @@
                 <w:color w:val="000000"/>
               </w:rPr>
             </w:pPr>
-            <w:proofErr w:type="spellStart"/>
             <w:r>
               <w:rPr>
                 <w:b/>
@@ -19447,7 +19525,6 @@
               </w:rPr>
               <w:t>vis</w:t>
             </w:r>
-            <w:proofErr w:type="spellEnd"/>
           </w:p>
         </w:tc>
         <w:tc>
@@ -19881,6 +19958,7 @@
                 <w:iCs/>
                 <w:color w:val="000000"/>
               </w:rPr>
+              <w:lastRenderedPageBreak/>
               <w:t>dFS</w:t>
             </w:r>
             <w:proofErr w:type="spellEnd"/>
@@ -19960,7 +20038,6 @@
                 <w:iCs/>
                 <w:color w:val="000000"/>
               </w:rPr>
-              <w:lastRenderedPageBreak/>
               <w:t>i</w:t>
             </w:r>
             <w:r>
@@ -21652,8 +21729,9 @@
       <w:pPr>
         <w:pStyle w:val="Heading3"/>
       </w:pPr>
-      <w:bookmarkStart w:id="22" w:name="_Toc369524841"/>
-      <w:r>
+      <w:bookmarkStart w:id="23" w:name="_Toc369524841"/>
+      <w:r>
+        <w:lastRenderedPageBreak/>
         <w:t>Case Outputs</w:t>
       </w:r>
     </w:p>
@@ -21759,7 +21837,6 @@
                 <w:iCs/>
                 <w:color w:val="000000"/>
               </w:rPr>
-              <w:lastRenderedPageBreak/>
               <w:t>Output_ELFlag</w:t>
             </w:r>
             <w:proofErr w:type="spellEnd"/>
@@ -22103,8 +22180,6 @@
               </w:rPr>
               <w:t>1</w:t>
             </w:r>
-            <w:bookmarkStart w:id="23" w:name="_GoBack"/>
-            <w:bookmarkEnd w:id="23"/>
             <w:r>
               <w:rPr>
                 <w:color w:val="000000"/>
@@ -22817,7 +22892,7 @@
       <w:r>
         <w:t>File Format Example</w:t>
       </w:r>
-      <w:bookmarkEnd w:id="22"/>
+      <w:bookmarkEnd w:id="23"/>
     </w:p>
     <w:p>
       <w:r>
@@ -22982,6 +23057,7 @@
           <w:sz w:val="22"/>
           <w:szCs w:val="22"/>
         </w:rPr>
+        <w:lastRenderedPageBreak/>
         <w:tab/>
       </w:r>
       <w:proofErr w:type="spellStart"/>
@@ -23121,7 +23197,6 @@
           <w:sz w:val="22"/>
           <w:szCs w:val="22"/>
         </w:rPr>
-        <w:lastRenderedPageBreak/>
         <w:tab/>
       </w:r>
       <w:proofErr w:type="spellStart"/>
@@ -23529,7 +23604,6 @@
         </w:rPr>
         <w:tab/>
       </w:r>
-      <w:proofErr w:type="spellStart"/>
       <w:proofErr w:type="gramStart"/>
       <w:r>
         <w:rPr>
@@ -23539,7 +23613,6 @@
         </w:rPr>
         <w:t>vis</w:t>
       </w:r>
-      <w:proofErr w:type="spellEnd"/>
       <w:proofErr w:type="gramEnd"/>
       <w:r>
         <w:rPr>
@@ -24695,6 +24768,7 @@
           <w:sz w:val="22"/>
           <w:szCs w:val="22"/>
         </w:rPr>
+        <w:lastRenderedPageBreak/>
         <w:t>nzgrid</w:t>
       </w:r>
       <w:proofErr w:type="spellEnd"/>
@@ -24807,7 +24881,6 @@
           <w:sz w:val="22"/>
           <w:szCs w:val="22"/>
         </w:rPr>
-        <w:lastRenderedPageBreak/>
         <w:t>ygridL</w:t>
       </w:r>
       <w:proofErr w:type="spellEnd"/>
@@ -26405,6 +26478,7 @@
                 <w:iCs/>
                 <w:color w:val="000000"/>
               </w:rPr>
+              <w:lastRenderedPageBreak/>
               <w:t>Fy</w:t>
             </w:r>
             <w:proofErr w:type="spellEnd"/>
@@ -26615,7 +26689,6 @@
               <w:rPr>
                 <w:color w:val="000000"/>
               </w:rPr>
-              <w:lastRenderedPageBreak/>
               <w:t>The following are replicated for each blade</w:t>
             </w:r>
           </w:p>
@@ -28611,6 +28684,7 @@
                 <w:iCs/>
                 <w:color w:val="000000"/>
               </w:rPr>
+              <w:lastRenderedPageBreak/>
               <w:t>Ur (-)</w:t>
             </w:r>
           </w:p>
@@ -29051,7 +29125,6 @@
                 <w:iCs/>
                 <w:color w:val="000000"/>
               </w:rPr>
-              <w:lastRenderedPageBreak/>
               <w:t>C</w:t>
             </w:r>
             <w:r>
@@ -31247,6 +31320,7 @@
                 <w:iCs/>
                 <w:color w:val="000000"/>
               </w:rPr>
+              <w:lastRenderedPageBreak/>
               <w:t>Z/R (-)</w:t>
             </w:r>
           </w:p>
@@ -31438,7 +31512,6 @@
                 <w:iCs/>
                 <w:color w:val="000000"/>
               </w:rPr>
-              <w:lastRenderedPageBreak/>
               <w:t>dH</w:t>
             </w:r>
             <w:proofErr w:type="spellEnd"/>
@@ -35017,7 +35090,7 @@
         <w:rStyle w:val="PageNumber"/>
         <w:noProof/>
       </w:rPr>
-      <w:t>17</w:t>
+      <w:t>14</w:t>
     </w:r>
     <w:r>
       <w:rPr>
@@ -37372,7 +37445,7 @@
 </file>
 
 <file path=customXml/itemProps1.xml><?xml version="1.0" encoding="utf-8"?>
-<ds:datastoreItem xmlns:ds="http://schemas.openxmlformats.org/officeDocument/2006/customXml" ds:itemID="{6F25A0D6-1B91-4A9F-B73B-B89749AFEAC0}">
+<ds:datastoreItem xmlns:ds="http://schemas.openxmlformats.org/officeDocument/2006/customXml" ds:itemID="{A036D3D9-6578-4A70-8583-945E672E94E7}">
   <ds:schemaRefs>
     <ds:schemaRef ds:uri="http://schemas.openxmlformats.org/officeDocument/2006/bibliography"/>
   </ds:schemaRefs>

</xml_diff>